<commit_message>
Added all images, URLs and animations
</commit_message>
<xml_diff>
--- a/files/Minh Ha Resume.docx
+++ b/files/Minh Ha Resume.docx
@@ -33,21 +33,18 @@
         <w:spacing w:after="200" w:line="276" w:lineRule="auto"/>
         <w:rPr>
           <w:rFonts w:ascii="Calibri" w:eastAsia="Calibri" w:hAnsi="Calibri" w:cs="Calibri"/>
-          <w:sz w:val="24"/>
-        </w:rPr>
-      </w:pPr>
-      <w:r>
-        <w:rPr>
-          <w:rFonts w:ascii="Calibri" w:eastAsia="Calibri" w:hAnsi="Calibri" w:cs="Calibri"/>
-          <w:b/>
-          <w:sz w:val="24"/>
+        </w:rPr>
+      </w:pPr>
+      <w:r>
+        <w:rPr>
+          <w:rFonts w:ascii="Calibri" w:eastAsia="Calibri" w:hAnsi="Calibri" w:cs="Calibri"/>
+          <w:b/>
         </w:rPr>
         <w:t xml:space="preserve">Email: </w:t>
       </w:r>
       <w:r>
         <w:rPr>
           <w:rFonts w:ascii="Calibri" w:eastAsia="Calibri" w:hAnsi="Calibri" w:cs="Calibri"/>
-          <w:sz w:val="24"/>
         </w:rPr>
         <w:t>duc.h@hotmail.com</w:t>
       </w:r>
@@ -60,23 +57,83 @@
         <w:spacing w:after="200" w:line="276" w:lineRule="auto"/>
         <w:rPr>
           <w:rFonts w:ascii="Calibri" w:eastAsia="Calibri" w:hAnsi="Calibri" w:cs="Calibri"/>
-          <w:sz w:val="24"/>
-        </w:rPr>
-      </w:pPr>
-      <w:r>
-        <w:rPr>
-          <w:rFonts w:ascii="Calibri" w:eastAsia="Calibri" w:hAnsi="Calibri" w:cs="Calibri"/>
-          <w:b/>
-          <w:sz w:val="24"/>
+        </w:rPr>
+      </w:pPr>
+      <w:r>
+        <w:rPr>
+          <w:rFonts w:ascii="Calibri" w:eastAsia="Calibri" w:hAnsi="Calibri" w:cs="Calibri"/>
+          <w:b/>
         </w:rPr>
         <w:t xml:space="preserve">Mobile: </w:t>
       </w:r>
       <w:r>
         <w:rPr>
           <w:rFonts w:ascii="Calibri" w:eastAsia="Calibri" w:hAnsi="Calibri" w:cs="Calibri"/>
-          <w:sz w:val="24"/>
-        </w:rPr>
-        <w:t>0420 675 094</w:t>
+        </w:rPr>
+        <w:t xml:space="preserve">+61 </w:t>
+      </w:r>
+      <w:bookmarkStart w:id="0" w:name="_GoBack"/>
+      <w:bookmarkEnd w:id="0"/>
+      <w:r>
+        <w:rPr>
+          <w:rFonts w:ascii="Calibri" w:eastAsia="Calibri" w:hAnsi="Calibri" w:cs="Calibri"/>
+        </w:rPr>
+        <w:t>420 675 094</w:t>
+      </w:r>
+    </w:p>
+    <w:p>
+      <w:pPr>
+        <w:pBdr>
+          <w:bottom w:val="single" w:sz="6" w:space="1" w:color="auto"/>
+        </w:pBdr>
+        <w:spacing w:after="200" w:line="276" w:lineRule="auto"/>
+        <w:rPr>
+          <w:rFonts w:ascii="Calibri" w:eastAsia="Calibri" w:hAnsi="Calibri" w:cs="Calibri"/>
+        </w:rPr>
+      </w:pPr>
+      <w:r>
+        <w:rPr>
+          <w:rFonts w:ascii="Calibri" w:eastAsia="Calibri" w:hAnsi="Calibri" w:cs="Calibri"/>
+          <w:b/>
+        </w:rPr>
+        <w:t xml:space="preserve">LinkedIn: </w:t>
+      </w:r>
+      <w:r>
+        <w:rPr>
+          <w:rFonts w:ascii="Calibri" w:eastAsia="Calibri" w:hAnsi="Calibri" w:cs="Calibri"/>
+        </w:rPr>
+        <w:t>/in/</w:t>
+      </w:r>
+      <w:r>
+        <w:rPr>
+          <w:rFonts w:ascii="Calibri" w:eastAsia="Calibri" w:hAnsi="Calibri" w:cs="Calibri"/>
+        </w:rPr>
+        <w:t>MinhDHa</w:t>
+      </w:r>
+    </w:p>
+    <w:p>
+      <w:pPr>
+        <w:pBdr>
+          <w:bottom w:val="single" w:sz="6" w:space="1" w:color="auto"/>
+        </w:pBdr>
+        <w:spacing w:after="200" w:line="276" w:lineRule="auto"/>
+        <w:rPr>
+          <w:rFonts w:ascii="Calibri" w:eastAsia="Calibri" w:hAnsi="Calibri" w:cs="Calibri"/>
+          <w:b/>
+        </w:rPr>
+      </w:pPr>
+      <w:r>
+        <w:rPr>
+          <w:rFonts w:ascii="Calibri" w:eastAsia="Calibri" w:hAnsi="Calibri" w:cs="Calibri"/>
+          <w:b/>
+        </w:rPr>
+        <w:t xml:space="preserve">GitHub: </w:t>
+      </w:r>
+      <w:r>
+        <w:rPr>
+          <w:rFonts w:ascii="Calibri" w:eastAsia="Calibri" w:hAnsi="Calibri" w:cs="Calibri"/>
+        </w:rPr>
+        <w:t>https://github.com/GitAYYYer</w:t>
       </w:r>
     </w:p>
     <w:p>
@@ -111,13 +168,11 @@
         <w:spacing w:after="200" w:line="276" w:lineRule="auto"/>
         <w:rPr>
           <w:rFonts w:ascii="Calibri" w:eastAsia="Calibri" w:hAnsi="Calibri" w:cs="Calibri"/>
-          <w:sz w:val="24"/>
-        </w:rPr>
-      </w:pPr>
-      <w:r>
-        <w:rPr>
-          <w:rFonts w:ascii="Calibri" w:eastAsia="Calibri" w:hAnsi="Calibri" w:cs="Calibri"/>
-          <w:sz w:val="24"/>
+        </w:rPr>
+      </w:pPr>
+      <w:r>
+        <w:rPr>
+          <w:rFonts w:ascii="Calibri" w:eastAsia="Calibri" w:hAnsi="Calibri" w:cs="Calibri"/>
         </w:rPr>
         <w:t>Sunshine College Ardeer Campus: Year 7 (2012) - Year 10 (2015)</w:t>
       </w:r>
@@ -127,13 +182,11 @@
         <w:spacing w:after="200" w:line="276" w:lineRule="auto"/>
         <w:rPr>
           <w:rFonts w:ascii="Calibri" w:eastAsia="Calibri" w:hAnsi="Calibri" w:cs="Calibri"/>
-          <w:sz w:val="24"/>
-        </w:rPr>
-      </w:pPr>
-      <w:r>
-        <w:rPr>
-          <w:rFonts w:ascii="Calibri" w:eastAsia="Calibri" w:hAnsi="Calibri" w:cs="Calibri"/>
-          <w:sz w:val="24"/>
+        </w:rPr>
+      </w:pPr>
+      <w:r>
+        <w:rPr>
+          <w:rFonts w:ascii="Calibri" w:eastAsia="Calibri" w:hAnsi="Calibri" w:cs="Calibri"/>
         </w:rPr>
         <w:t>Sunshine College Senior Campus: Year 11 (2016) - Year 12 (2017)</w:t>
       </w:r>
@@ -143,29 +196,13 @@
         <w:spacing w:after="200" w:line="276" w:lineRule="auto"/>
         <w:rPr>
           <w:rFonts w:ascii="Calibri" w:eastAsia="Calibri" w:hAnsi="Calibri" w:cs="Calibri"/>
-          <w:sz w:val="24"/>
-        </w:rPr>
-      </w:pPr>
-      <w:r>
-        <w:rPr>
-          <w:rFonts w:ascii="Calibri" w:eastAsia="Calibri" w:hAnsi="Calibri" w:cs="Calibri"/>
-          <w:sz w:val="24"/>
-        </w:rPr>
-        <w:t xml:space="preserve">RMIT University: Bachelor’s Degree (2018) </w:t>
-      </w:r>
-      <w:r>
-        <w:rPr>
-          <w:rFonts w:ascii="Calibri" w:eastAsia="Calibri" w:hAnsi="Calibri" w:cs="Calibri"/>
-          <w:sz w:val="24"/>
-        </w:rPr>
-        <w:t>–</w:t>
-      </w:r>
-      <w:r>
-        <w:rPr>
-          <w:rFonts w:ascii="Calibri" w:eastAsia="Calibri" w:hAnsi="Calibri" w:cs="Calibri"/>
-          <w:sz w:val="24"/>
-        </w:rPr>
-        <w:t xml:space="preserve"> Current</w:t>
+        </w:rPr>
+      </w:pPr>
+      <w:r>
+        <w:rPr>
+          <w:rFonts w:ascii="Calibri" w:eastAsia="Calibri" w:hAnsi="Calibri" w:cs="Calibri"/>
+        </w:rPr>
+        <w:t>RMIT University: Bachelor’s Degree (2018) – Current</w:t>
       </w:r>
     </w:p>
     <w:p>
@@ -210,34 +247,31 @@
         <w:rPr>
           <w:rFonts w:ascii="Calibri" w:eastAsia="Calibri" w:hAnsi="Calibri" w:cs="Calibri"/>
           <w:b/>
+          <w:sz w:val="20"/>
           <w:u w:val="single"/>
         </w:rPr>
       </w:pPr>
       <w:r>
         <w:rPr>
           <w:rFonts w:ascii="Calibri" w:eastAsia="Calibri" w:hAnsi="Calibri" w:cs="Calibri"/>
-          <w:sz w:val="24"/>
         </w:rPr>
         <w:t>Java</w:t>
       </w:r>
       <w:r>
         <w:rPr>
           <w:rFonts w:ascii="Calibri" w:eastAsia="Calibri" w:hAnsi="Calibri" w:cs="Calibri"/>
-          <w:sz w:val="24"/>
         </w:rPr>
         <w:t>, HTML, CSS, Java</w:t>
       </w:r>
       <w:r>
         <w:rPr>
           <w:rFonts w:ascii="Calibri" w:eastAsia="Calibri" w:hAnsi="Calibri" w:cs="Calibri"/>
-          <w:sz w:val="24"/>
         </w:rPr>
         <w:t>S</w:t>
       </w:r>
       <w:r>
         <w:rPr>
           <w:rFonts w:ascii="Calibri" w:eastAsia="Calibri" w:hAnsi="Calibri" w:cs="Calibri"/>
-          <w:sz w:val="24"/>
         </w:rPr>
         <w:t>cript, PHP</w:t>
       </w:r>
@@ -287,241 +321,212 @@
         <w:rPr>
           <w:rFonts w:ascii="Calibri" w:eastAsia="Calibri" w:hAnsi="Calibri" w:cs="Calibri"/>
           <w:b/>
+        </w:rPr>
+      </w:pPr>
+      <w:r>
+        <w:rPr>
+          <w:rFonts w:ascii="Calibri" w:eastAsia="Calibri" w:hAnsi="Calibri" w:cs="Calibri"/>
+          <w:b/>
+        </w:rPr>
+        <w:t xml:space="preserve">IGA Supa </w:t>
+      </w:r>
+      <w:proofErr w:type="spellStart"/>
+      <w:r>
+        <w:rPr>
+          <w:rFonts w:ascii="Calibri" w:eastAsia="Calibri" w:hAnsi="Calibri" w:cs="Calibri"/>
+          <w:b/>
+        </w:rPr>
+        <w:t>Morgans</w:t>
+      </w:r>
+      <w:proofErr w:type="spellEnd"/>
+      <w:r>
+        <w:rPr>
+          <w:rFonts w:ascii="Calibri" w:eastAsia="Calibri" w:hAnsi="Calibri" w:cs="Calibri"/>
+          <w:b/>
+        </w:rPr>
+        <w:t xml:space="preserve"> - 2015</w:t>
+      </w:r>
+    </w:p>
+    <w:p>
+      <w:pPr>
+        <w:spacing w:after="200" w:line="276" w:lineRule="auto"/>
+        <w:rPr>
+          <w:rFonts w:ascii="Calibri" w:eastAsia="Calibri" w:hAnsi="Calibri" w:cs="Calibri"/>
+        </w:rPr>
+      </w:pPr>
+      <w:r>
+        <w:rPr>
+          <w:rFonts w:ascii="Calibri" w:eastAsia="Calibri" w:hAnsi="Calibri" w:cs="Calibri"/>
+          <w:b/>
+        </w:rPr>
+        <w:t xml:space="preserve">Stock Control: </w:t>
+      </w:r>
+      <w:r>
+        <w:rPr>
+          <w:rFonts w:ascii="Calibri" w:eastAsia="Calibri" w:hAnsi="Calibri" w:cs="Calibri"/>
+        </w:rPr>
+        <w:t>Rotated stock when needed, added and removed stock, and sorted out stock when required. Ensured current stock was facing the correct way and was positioned correctly.</w:t>
+      </w:r>
+    </w:p>
+    <w:p>
+      <w:pPr>
+        <w:spacing w:after="200" w:line="276" w:lineRule="auto"/>
+        <w:rPr>
+          <w:rFonts w:ascii="Calibri" w:eastAsia="Calibri" w:hAnsi="Calibri" w:cs="Calibri"/>
+        </w:rPr>
+      </w:pPr>
+      <w:r>
+        <w:rPr>
+          <w:rFonts w:ascii="Calibri" w:eastAsia="Calibri" w:hAnsi="Calibri" w:cs="Calibri"/>
+          <w:b/>
+        </w:rPr>
+        <w:t xml:space="preserve">Cleaning Duties: </w:t>
+      </w:r>
+      <w:r>
+        <w:rPr>
+          <w:rFonts w:ascii="Calibri" w:eastAsia="Calibri" w:hAnsi="Calibri" w:cs="Calibri"/>
+        </w:rPr>
+        <w:t>Cleaned aisle floors and employee-specific areas, cleaned spills from stock and dairy/frozen section.</w:t>
+      </w:r>
+    </w:p>
+    <w:p>
+      <w:pPr>
+        <w:spacing w:after="200" w:line="276" w:lineRule="auto"/>
+        <w:rPr>
+          <w:rFonts w:ascii="Calibri" w:eastAsia="Calibri" w:hAnsi="Calibri" w:cs="Calibri"/>
+        </w:rPr>
+      </w:pPr>
+      <w:r>
+        <w:rPr>
+          <w:rFonts w:ascii="Calibri" w:eastAsia="Calibri" w:hAnsi="Calibri" w:cs="Calibri"/>
+          <w:b/>
+        </w:rPr>
+        <w:t xml:space="preserve">Customer Service: </w:t>
+      </w:r>
+      <w:proofErr w:type="gramStart"/>
+      <w:r>
+        <w:rPr>
+          <w:rFonts w:ascii="Calibri" w:eastAsia="Calibri" w:hAnsi="Calibri" w:cs="Calibri"/>
+        </w:rPr>
+        <w:t>Provided assistance to</w:t>
+      </w:r>
+      <w:proofErr w:type="gramEnd"/>
+      <w:r>
+        <w:rPr>
+          <w:rFonts w:ascii="Calibri" w:eastAsia="Calibri" w:hAnsi="Calibri" w:cs="Calibri"/>
+        </w:rPr>
+        <w:t xml:space="preserve"> customers by guiding them to their required aisle and products and answered any inquiries customers had.</w:t>
+      </w:r>
+    </w:p>
+    <w:p>
+      <w:pPr>
+        <w:spacing w:after="200" w:line="276" w:lineRule="auto"/>
+        <w:rPr>
+          <w:rFonts w:ascii="Calibri" w:eastAsia="Calibri" w:hAnsi="Calibri" w:cs="Calibri"/>
           <w:sz w:val="24"/>
         </w:rPr>
       </w:pPr>
-      <w:r>
-        <w:rPr>
-          <w:rFonts w:ascii="Calibri" w:eastAsia="Calibri" w:hAnsi="Calibri" w:cs="Calibri"/>
-          <w:b/>
+    </w:p>
+    <w:p>
+      <w:pPr>
+        <w:spacing w:after="200" w:line="276" w:lineRule="auto"/>
+        <w:jc w:val="center"/>
+        <w:rPr>
+          <w:rFonts w:ascii="Calibri" w:eastAsia="Calibri" w:hAnsi="Calibri" w:cs="Calibri"/>
+          <w:b/>
+        </w:rPr>
+      </w:pPr>
+      <w:r>
+        <w:rPr>
+          <w:rFonts w:ascii="Calibri" w:eastAsia="Calibri" w:hAnsi="Calibri" w:cs="Calibri"/>
+          <w:b/>
+        </w:rPr>
+        <w:t>Rice Workshop Highpoint – (Current)</w:t>
+      </w:r>
+    </w:p>
+    <w:p>
+      <w:pPr>
+        <w:spacing w:after="200" w:line="276" w:lineRule="auto"/>
+        <w:rPr>
+          <w:rFonts w:ascii="Calibri" w:eastAsia="Calibri" w:hAnsi="Calibri" w:cs="Calibri"/>
+        </w:rPr>
+      </w:pPr>
+      <w:r>
+        <w:rPr>
+          <w:rFonts w:ascii="Calibri" w:eastAsia="Calibri" w:hAnsi="Calibri" w:cs="Calibri"/>
+          <w:b/>
+        </w:rPr>
+        <w:t xml:space="preserve">Front-End: </w:t>
+      </w:r>
+      <w:r>
+        <w:rPr>
+          <w:rFonts w:ascii="Calibri" w:eastAsia="Calibri" w:hAnsi="Calibri" w:cs="Calibri"/>
+        </w:rPr>
+        <w:t>Take customer orders in a friendly manner and serve hot-bar, cold-bar, drinks and soft serves immediately. Had to be able to transition to middle when needed.</w:t>
+      </w:r>
+    </w:p>
+    <w:p>
+      <w:pPr>
+        <w:spacing w:after="200" w:line="276" w:lineRule="auto"/>
+        <w:rPr>
+          <w:rFonts w:ascii="Calibri" w:eastAsia="Calibri" w:hAnsi="Calibri" w:cs="Calibri"/>
+        </w:rPr>
+      </w:pPr>
+      <w:r>
+        <w:rPr>
+          <w:rFonts w:ascii="Calibri" w:eastAsia="Calibri" w:hAnsi="Calibri" w:cs="Calibri"/>
+          <w:b/>
+        </w:rPr>
+        <w:t xml:space="preserve">Middle: </w:t>
+      </w:r>
+      <w:r>
+        <w:rPr>
+          <w:rFonts w:ascii="Calibri" w:eastAsia="Calibri" w:hAnsi="Calibri" w:cs="Calibri"/>
+        </w:rPr>
+        <w:t>Create food orders immediately.</w:t>
+      </w:r>
+    </w:p>
+    <w:p>
+      <w:pPr>
+        <w:spacing w:after="200" w:line="276" w:lineRule="auto"/>
+        <w:rPr>
+          <w:rFonts w:ascii="Calibri" w:eastAsia="Calibri" w:hAnsi="Calibri" w:cs="Calibri"/>
+        </w:rPr>
+      </w:pPr>
+      <w:r>
+        <w:rPr>
+          <w:rFonts w:ascii="Calibri" w:eastAsia="Calibri" w:hAnsi="Calibri" w:cs="Calibri"/>
+          <w:b/>
+        </w:rPr>
+        <w:t xml:space="preserve">Back-End: </w:t>
+      </w:r>
+      <w:r>
+        <w:rPr>
+          <w:rFonts w:ascii="Calibri" w:eastAsia="Calibri" w:hAnsi="Calibri" w:cs="Calibri"/>
+        </w:rPr>
+        <w:t>Preparing ingredients, stocking up on garnishes / salads</w:t>
+      </w:r>
+      <w:r>
+        <w:rPr>
+          <w:rFonts w:ascii="Calibri" w:eastAsia="Calibri" w:hAnsi="Calibri" w:cs="Calibri"/>
+        </w:rPr>
+        <w:t>, end of day cleaning</w:t>
+      </w:r>
+      <w:r>
+        <w:rPr>
+          <w:rFonts w:ascii="Calibri" w:eastAsia="Calibri" w:hAnsi="Calibri" w:cs="Calibri"/>
+        </w:rPr>
+        <w:t>.</w:t>
+      </w:r>
+    </w:p>
+    <w:p>
+      <w:pPr>
+        <w:spacing w:after="200" w:line="276" w:lineRule="auto"/>
+        <w:rPr>
+          <w:rFonts w:ascii="Calibri" w:eastAsia="Calibri" w:hAnsi="Calibri" w:cs="Calibri"/>
           <w:sz w:val="24"/>
         </w:rPr>
-        <w:t xml:space="preserve">IGA Supa </w:t>
-      </w:r>
-      <w:proofErr w:type="spellStart"/>
-      <w:r>
-        <w:rPr>
-          <w:rFonts w:ascii="Calibri" w:eastAsia="Calibri" w:hAnsi="Calibri" w:cs="Calibri"/>
-          <w:b/>
-          <w:sz w:val="24"/>
-        </w:rPr>
-        <w:t>Morgans</w:t>
-      </w:r>
-      <w:proofErr w:type="spellEnd"/>
-      <w:r>
-        <w:rPr>
-          <w:rFonts w:ascii="Calibri" w:eastAsia="Calibri" w:hAnsi="Calibri" w:cs="Calibri"/>
-          <w:b/>
-          <w:sz w:val="24"/>
-        </w:rPr>
-        <w:t xml:space="preserve"> - 2015</w:t>
-      </w:r>
-    </w:p>
-    <w:p>
-      <w:pPr>
-        <w:spacing w:after="200" w:line="276" w:lineRule="auto"/>
-        <w:rPr>
-          <w:rFonts w:ascii="Calibri" w:eastAsia="Calibri" w:hAnsi="Calibri" w:cs="Calibri"/>
-          <w:sz w:val="24"/>
-        </w:rPr>
-      </w:pPr>
-      <w:r>
-        <w:rPr>
-          <w:rFonts w:ascii="Calibri" w:eastAsia="Calibri" w:hAnsi="Calibri" w:cs="Calibri"/>
-          <w:b/>
-          <w:sz w:val="24"/>
-        </w:rPr>
-        <w:t xml:space="preserve">Stock Control: </w:t>
-      </w:r>
-      <w:r>
-        <w:rPr>
-          <w:rFonts w:ascii="Calibri" w:eastAsia="Calibri" w:hAnsi="Calibri" w:cs="Calibri"/>
-          <w:sz w:val="24"/>
-        </w:rPr>
-        <w:t>Rotated stock when needed, added and removed stock, and sorted out stock when required. Ensured current stock was facing the correct way and was positioned correctly.</w:t>
-      </w:r>
-    </w:p>
-    <w:p>
-      <w:pPr>
-        <w:spacing w:after="200" w:line="276" w:lineRule="auto"/>
-        <w:rPr>
-          <w:rFonts w:ascii="Calibri" w:eastAsia="Calibri" w:hAnsi="Calibri" w:cs="Calibri"/>
-          <w:sz w:val="24"/>
-        </w:rPr>
-      </w:pPr>
-      <w:r>
-        <w:rPr>
-          <w:rFonts w:ascii="Calibri" w:eastAsia="Calibri" w:hAnsi="Calibri" w:cs="Calibri"/>
-          <w:b/>
-          <w:sz w:val="24"/>
-        </w:rPr>
-        <w:t xml:space="preserve">Cleaning Duties: </w:t>
-      </w:r>
-      <w:r>
-        <w:rPr>
-          <w:rFonts w:ascii="Calibri" w:eastAsia="Calibri" w:hAnsi="Calibri" w:cs="Calibri"/>
-          <w:sz w:val="24"/>
-        </w:rPr>
-        <w:t>Cleaned aisle floors and employee-specific areas, cleaned spills from stock and dairy/frozen section.</w:t>
-      </w:r>
-    </w:p>
-    <w:p>
-      <w:pPr>
-        <w:spacing w:after="200" w:line="276" w:lineRule="auto"/>
-        <w:rPr>
-          <w:rFonts w:ascii="Calibri" w:eastAsia="Calibri" w:hAnsi="Calibri" w:cs="Calibri"/>
-          <w:sz w:val="24"/>
-        </w:rPr>
-      </w:pPr>
-      <w:r>
-        <w:rPr>
-          <w:rFonts w:ascii="Calibri" w:eastAsia="Calibri" w:hAnsi="Calibri" w:cs="Calibri"/>
-          <w:b/>
-          <w:sz w:val="24"/>
-        </w:rPr>
-        <w:t xml:space="preserve">Customer Service: </w:t>
-      </w:r>
-      <w:proofErr w:type="gramStart"/>
-      <w:r>
-        <w:rPr>
-          <w:rFonts w:ascii="Calibri" w:eastAsia="Calibri" w:hAnsi="Calibri" w:cs="Calibri"/>
-          <w:sz w:val="24"/>
-        </w:rPr>
-        <w:t>Provided assistance to</w:t>
-      </w:r>
-      <w:proofErr w:type="gramEnd"/>
-      <w:r>
-        <w:rPr>
-          <w:rFonts w:ascii="Calibri" w:eastAsia="Calibri" w:hAnsi="Calibri" w:cs="Calibri"/>
-          <w:sz w:val="24"/>
-        </w:rPr>
-        <w:t xml:space="preserve"> customers by guiding them to their required aisle and products and answered any inquiries customers had.</w:t>
-      </w:r>
-    </w:p>
-    <w:p>
-      <w:pPr>
-        <w:spacing w:after="200" w:line="276" w:lineRule="auto"/>
-        <w:rPr>
-          <w:rFonts w:ascii="Calibri" w:eastAsia="Calibri" w:hAnsi="Calibri" w:cs="Calibri"/>
-          <w:sz w:val="24"/>
-        </w:rPr>
-      </w:pPr>
-    </w:p>
-    <w:p>
-      <w:pPr>
-        <w:spacing w:after="200" w:line="276" w:lineRule="auto"/>
-        <w:jc w:val="center"/>
-        <w:rPr>
-          <w:rFonts w:ascii="Calibri" w:eastAsia="Calibri" w:hAnsi="Calibri" w:cs="Calibri"/>
-          <w:b/>
-          <w:sz w:val="24"/>
-        </w:rPr>
-      </w:pPr>
-      <w:r>
-        <w:rPr>
-          <w:rFonts w:ascii="Calibri" w:eastAsia="Calibri" w:hAnsi="Calibri" w:cs="Calibri"/>
-          <w:b/>
-          <w:sz w:val="24"/>
-        </w:rPr>
-        <w:t>Rice Workshop Highpoint – (Current)</w:t>
-      </w:r>
-    </w:p>
-    <w:p>
-      <w:pPr>
-        <w:spacing w:after="200" w:line="276" w:lineRule="auto"/>
-        <w:rPr>
-          <w:rFonts w:ascii="Calibri" w:eastAsia="Calibri" w:hAnsi="Calibri" w:cs="Calibri"/>
-          <w:sz w:val="24"/>
-        </w:rPr>
-      </w:pPr>
-      <w:r>
-        <w:rPr>
-          <w:rFonts w:ascii="Calibri" w:eastAsia="Calibri" w:hAnsi="Calibri" w:cs="Calibri"/>
-          <w:b/>
-          <w:sz w:val="24"/>
-        </w:rPr>
-        <w:t xml:space="preserve">Front-End: </w:t>
-      </w:r>
-      <w:r>
-        <w:rPr>
-          <w:rFonts w:ascii="Calibri" w:eastAsia="Calibri" w:hAnsi="Calibri" w:cs="Calibri"/>
-          <w:sz w:val="24"/>
-        </w:rPr>
-        <w:t>Take customer orders in a friendly manner and serve hot-bar, cold-bar, drinks and soft serves immediately. Had to be able to transition to middle when needed.</w:t>
-      </w:r>
-    </w:p>
-    <w:p>
-      <w:pPr>
-        <w:spacing w:after="200" w:line="276" w:lineRule="auto"/>
-        <w:rPr>
-          <w:rFonts w:ascii="Calibri" w:eastAsia="Calibri" w:hAnsi="Calibri" w:cs="Calibri"/>
-          <w:sz w:val="24"/>
-        </w:rPr>
-      </w:pPr>
-      <w:r>
-        <w:rPr>
-          <w:rFonts w:ascii="Calibri" w:eastAsia="Calibri" w:hAnsi="Calibri" w:cs="Calibri"/>
-          <w:b/>
-          <w:sz w:val="24"/>
-        </w:rPr>
-        <w:t xml:space="preserve">Middle: </w:t>
-      </w:r>
-      <w:r>
-        <w:rPr>
-          <w:rFonts w:ascii="Calibri" w:eastAsia="Calibri" w:hAnsi="Calibri" w:cs="Calibri"/>
-          <w:sz w:val="24"/>
-        </w:rPr>
-        <w:t>Create food orders immediately.</w:t>
-      </w:r>
-    </w:p>
-    <w:p>
-      <w:pPr>
-        <w:spacing w:after="200" w:line="276" w:lineRule="auto"/>
-        <w:rPr>
-          <w:rFonts w:ascii="Calibri" w:eastAsia="Calibri" w:hAnsi="Calibri" w:cs="Calibri"/>
-          <w:sz w:val="24"/>
-        </w:rPr>
-      </w:pPr>
-      <w:r>
-        <w:rPr>
-          <w:rFonts w:ascii="Calibri" w:eastAsia="Calibri" w:hAnsi="Calibri" w:cs="Calibri"/>
-          <w:b/>
-          <w:sz w:val="24"/>
-        </w:rPr>
-        <w:t xml:space="preserve">Back-End: </w:t>
-      </w:r>
-      <w:r>
-        <w:rPr>
-          <w:rFonts w:ascii="Calibri" w:eastAsia="Calibri" w:hAnsi="Calibri" w:cs="Calibri"/>
-          <w:sz w:val="24"/>
-        </w:rPr>
-        <w:t>Preparing ingredients, stocking up on garnishes / salads</w:t>
-      </w:r>
-      <w:r>
-        <w:rPr>
-          <w:rFonts w:ascii="Calibri" w:eastAsia="Calibri" w:hAnsi="Calibri" w:cs="Calibri"/>
-          <w:sz w:val="24"/>
-        </w:rPr>
-        <w:t>, end of day cleaning</w:t>
-      </w:r>
-      <w:r>
-        <w:rPr>
-          <w:rFonts w:ascii="Calibri" w:eastAsia="Calibri" w:hAnsi="Calibri" w:cs="Calibri"/>
-          <w:sz w:val="24"/>
-        </w:rPr>
-        <w:t>.</w:t>
-      </w:r>
-    </w:p>
-    <w:p>
-      <w:pPr>
-        <w:spacing w:after="200" w:line="276" w:lineRule="auto"/>
-        <w:rPr>
-          <w:rFonts w:ascii="Calibri" w:eastAsia="Calibri" w:hAnsi="Calibri" w:cs="Calibri"/>
-          <w:sz w:val="24"/>
-        </w:rPr>
-      </w:pPr>
-      <w:bookmarkStart w:id="0" w:name="_GoBack"/>
-      <w:bookmarkEnd w:id="0"/>
+      </w:pPr>
     </w:p>
     <w:p>
       <w:pPr>
@@ -557,28 +562,24 @@
         <w:spacing w:after="200" w:line="276" w:lineRule="auto"/>
         <w:rPr>
           <w:rFonts w:ascii="Calibri" w:eastAsia="Calibri" w:hAnsi="Calibri" w:cs="Calibri"/>
-          <w:sz w:val="24"/>
-        </w:rPr>
-      </w:pPr>
-      <w:r>
-        <w:rPr>
-          <w:rFonts w:ascii="Calibri" w:eastAsia="Calibri" w:hAnsi="Calibri" w:cs="Calibri"/>
-          <w:b/>
-          <w:sz w:val="24"/>
+        </w:rPr>
+      </w:pPr>
+      <w:r>
+        <w:rPr>
+          <w:rFonts w:ascii="Calibri" w:eastAsia="Calibri" w:hAnsi="Calibri" w:cs="Calibri"/>
+          <w:b/>
         </w:rPr>
         <w:t xml:space="preserve">Tutoring: </w:t>
       </w:r>
       <w:r>
         <w:rPr>
           <w:rFonts w:ascii="Calibri" w:eastAsia="Calibri" w:hAnsi="Calibri" w:cs="Calibri"/>
-          <w:sz w:val="24"/>
         </w:rPr>
         <w:t>I had done tutoring for 3 primary school kids in 2017.</w:t>
       </w:r>
       <w:r>
         <w:rPr>
           <w:rFonts w:ascii="Calibri" w:eastAsia="Calibri" w:hAnsi="Calibri" w:cs="Calibri"/>
-          <w:sz w:val="24"/>
         </w:rPr>
         <w:t xml:space="preserve"> I was responsible for teaching basic English and mathematics.</w:t>
       </w:r>
@@ -588,21 +589,18 @@
         <w:spacing w:after="200" w:line="276" w:lineRule="auto"/>
         <w:rPr>
           <w:rFonts w:ascii="Calibri" w:eastAsia="Calibri" w:hAnsi="Calibri" w:cs="Calibri"/>
-          <w:sz w:val="24"/>
-        </w:rPr>
-      </w:pPr>
-      <w:r>
-        <w:rPr>
-          <w:rFonts w:ascii="Calibri" w:eastAsia="Calibri" w:hAnsi="Calibri" w:cs="Calibri"/>
-          <w:b/>
-          <w:sz w:val="24"/>
+        </w:rPr>
+      </w:pPr>
+      <w:r>
+        <w:rPr>
+          <w:rFonts w:ascii="Calibri" w:eastAsia="Calibri" w:hAnsi="Calibri" w:cs="Calibri"/>
+          <w:b/>
         </w:rPr>
         <w:t xml:space="preserve">Event Officer: </w:t>
       </w:r>
       <w:r>
         <w:rPr>
           <w:rFonts w:ascii="Calibri" w:eastAsia="Calibri" w:hAnsi="Calibri" w:cs="Calibri"/>
-          <w:sz w:val="24"/>
         </w:rPr>
         <w:t>I am currently an event officer for the RMIT CSIT Society. I am responsible for general help with setting up events (such as acquiring necessary materials for specific events).</w:t>
       </w:r>

</xml_diff>